<commit_message>
Update RM, License, docx draft, Notebook Transcription
</commit_message>
<xml_diff>
--- a/For God's Sake, Just Sit Down to Piss.docx
+++ b/For God's Sake, Just Sit Down to Piss.docx
@@ -13,7 +13,39 @@
     </w:p>
     <w:p>
       <w:r>
-        <w:t>I am a young man and I have made a lot of mistakes. Before writing this volume, I thought it important to disclaim a few things. I am only twenty-six years old. In response to this truth, a Mastodon friend replied “I'm laughing at you and the best part is you won't truly understand why, in any deep and meaningful way, for another 20 years.” (All I’d told him was that I was writing an advice book for young men.) I must acknowledge that - from any reasonable perspective - my quantity of wisdom is significantly less than that of the average human being, considering the median age of all human beings was just over 29 years old in 2015.</w:t>
+        <w:t xml:space="preserve">I am a young man and I have made </w:t>
+      </w:r>
+      <w:proofErr w:type="gramStart"/>
+      <w:r>
+        <w:t>a lot of</w:t>
+      </w:r>
+      <w:proofErr w:type="gramEnd"/>
+      <w:r>
+        <w:t xml:space="preserve"> mistakes. Before writing this volume, I thought it important to disclaim </w:t>
+      </w:r>
+      <w:proofErr w:type="gramStart"/>
+      <w:r>
+        <w:t>a few</w:t>
+      </w:r>
+      <w:proofErr w:type="gramEnd"/>
+      <w:r>
+        <w:t xml:space="preserve"> things. I am only twenty-six years old. In response to this truth, a Mastodon friend </w:t>
+      </w:r>
+      <w:proofErr w:type="gramStart"/>
+      <w:r>
+        <w:t>replied</w:t>
+      </w:r>
+      <w:proofErr w:type="gramEnd"/>
+      <w:r>
+        <w:t xml:space="preserve"> “I'm laughing at you and the best part is you won't truly understand why, in any deep and meaningful way, for another 20 years.” (All </w:t>
+      </w:r>
+      <w:proofErr w:type="gramStart"/>
+      <w:r>
+        <w:t>I’d</w:t>
+      </w:r>
+      <w:proofErr w:type="gramEnd"/>
+      <w:r>
+        <w:t xml:space="preserve"> told him was that I was writing an advice book for young men.) I must acknowledge that - from any reasonable perspective - my quantity of wisdom is significantly less than that of the average human being, considering the median age of all human beings was just over 29 years old in 2015.</w:t>
       </w:r>
       <w:r>
         <w:rPr>
@@ -57,7 +89,15 @@
         <w:t>Holy Bible II</w:t>
       </w:r>
       <w:r>
-        <w:t xml:space="preserve">, I think it is important that I first address the real scope of my authority – both to the extent I personally measure and that which you should as the reader. I have very specifically endeavored to avoid giving advice which I myself definitively do not follow. In the interest of full disclosure, it should be acknowledged that I began this book in the same year which my driver’s license was suspended after I very drunkenly rear-ended a car one December night and then hit </w:t>
+        <w:t xml:space="preserve">, </w:t>
+      </w:r>
+      <w:proofErr w:type="gramStart"/>
+      <w:r>
+        <w:t>I think it</w:t>
+      </w:r>
+      <w:proofErr w:type="gramEnd"/>
+      <w:r>
+        <w:t xml:space="preserve"> is important that I first address the real scope of my authority – both to the extent I personally measure and that which you should as the reader. I have very specifically endeavored to avoid giving advice which I myself definitively do not follow. In the interest of full disclosure, it should be acknowledged that I began this book in the same year which my driver’s license was suspended after I very drunkenly rear-ended a car one December night and then hit </w:t>
       </w:r>
       <w:r>
         <w:rPr>
@@ -67,7 +107,23 @@
         <w:t>another</w:t>
       </w:r>
       <w:r>
-        <w:t xml:space="preserve"> parked vehicle after fleeing because I had allowed my insurance to expire, further exasperating the state of extreme depression I had already existed in. I dispensed most of the advice in this self-helpish work from my 70-year-old mother’s basement, who was supporting me entirely. That considered, I have done my best to avoid hypocrisy, and I hope you will find little of it. If you do – and/or if you are unsatisfied with this book in any </w:t>
+        <w:t xml:space="preserve"> parked vehicle after fleeing because I had allowed my insurance to expire, further exasperating the state of extreme depression I had already existed in. I dispensed </w:t>
+      </w:r>
+      <w:proofErr w:type="gramStart"/>
+      <w:r>
+        <w:t>most of</w:t>
+      </w:r>
+      <w:proofErr w:type="gramEnd"/>
+      <w:r>
+        <w:t xml:space="preserve"> the advice in this self-</w:t>
+      </w:r>
+      <w:proofErr w:type="spellStart"/>
+      <w:r>
+        <w:t>helpish</w:t>
+      </w:r>
+      <w:proofErr w:type="spellEnd"/>
+      <w:r>
+        <w:t xml:space="preserve"> work from my 70-year-old mother’s basement, who was supporting me entirely. That considered, I have done my best to avoid hypocrisy, and I hope you will find little of it. If you do – and/or if you are unsatisfied with this book in any </w:t>
       </w:r>
       <w:r>
         <w:rPr>
@@ -81,8 +137,17 @@
       </w:r>
     </w:p>
     <w:p>
-      <w:r>
-        <w:t xml:space="preserve">Likely out of vanity, I also think it important that I disclaim the nature of this book as an almost entirely non-academic work. I have zero formal training in psychology, sociology, or any culture studies, whatsoever, nor even any particular </w:t>
+      <w:proofErr w:type="gramStart"/>
+      <w:r>
+        <w:t>Likely out</w:t>
+      </w:r>
+      <w:proofErr w:type="gramEnd"/>
+      <w:r>
+        <w:t xml:space="preserve"> of vanity, I also think it important that I disclaim the nature of this book as an almost entirely non-academic work. I have zero formal training in psychology, sociology, or any culture studies, </w:t>
+      </w:r>
+      <w:r>
+        <w:lastRenderedPageBreak/>
+        <w:t xml:space="preserve">whatsoever, nor even any particular </w:t>
       </w:r>
       <w:r>
         <w:rPr>
@@ -92,11 +157,31 @@
         <w:t>interest</w:t>
       </w:r>
       <w:r>
-        <w:t xml:space="preserve"> in cultural commentary. From my perspective, this frees me </w:t>
-      </w:r>
-      <w:r>
-        <w:lastRenderedPageBreak/>
-        <w:t>from a great amount of effort in research that probably wouldn’t have resulted in any grandiose insight, anyway. I do hope you will find some unique ideas here, or (more likely) some entertainment. At best, I hope to stand entirely distinct from wellness culture and the writing it produces. Else, I’m afraid the effort on both of our respective parts will have been entirely wasted.</w:t>
+        <w:t xml:space="preserve"> in cultural commentary. From my perspective, this frees me from a great amount of effort in research that </w:t>
+      </w:r>
+      <w:proofErr w:type="gramStart"/>
+      <w:r>
+        <w:t>probably wouldn’t</w:t>
+      </w:r>
+      <w:proofErr w:type="gramEnd"/>
+      <w:r>
+        <w:t xml:space="preserve"> have resulted in any grandiose insight, anyway. I do hope you will find </w:t>
+      </w:r>
+      <w:proofErr w:type="gramStart"/>
+      <w:r>
+        <w:t>some</w:t>
+      </w:r>
+      <w:proofErr w:type="gramEnd"/>
+      <w:r>
+        <w:t xml:space="preserve"> unique ideas here, or (more likely) some entertainment. At best, I hope to stand entirely distinct from wellness culture and the writing it produces. Else, </w:t>
+      </w:r>
+      <w:proofErr w:type="gramStart"/>
+      <w:r>
+        <w:t>I’m</w:t>
+      </w:r>
+      <w:proofErr w:type="gramEnd"/>
+      <w:r>
+        <w:t xml:space="preserve"> afraid the effort on both of our respective parts will have been entirely wasted.</w:t>
       </w:r>
     </w:p>
     <w:p>
@@ -123,7 +208,15 @@
         <w:t xml:space="preserve"> </w:t>
       </w:r>
       <w:r>
-        <w:t xml:space="preserve">a virtual certainty that I wrote this book </w:t>
+        <w:t xml:space="preserve">a virtual certainty that I </w:t>
+      </w:r>
+      <w:proofErr w:type="gramStart"/>
+      <w:r>
+        <w:t>wrote</w:t>
+      </w:r>
+      <w:proofErr w:type="gramEnd"/>
+      <w:r>
+        <w:t xml:space="preserve"> this book </w:t>
       </w:r>
       <w:r>
         <w:t xml:space="preserve">for largely self-serving purposes, but I </w:t>
@@ -174,7 +267,23 @@
         <w:footnoteReference w:id="3"/>
       </w:r>
       <w:r>
-        <w:t xml:space="preserve"> This worship is weaved throughout contemporary American music – in hip-hop and rap, especially – through our television, our cinema, and our politics. I would hypothesize we romanticize it so much largely because we think of it as a true escape from all criticism – a means of immunity from the opinions of other people, which we believe will grant us immense power over them. Even the Christian bible contains numerous passages which argue in favor of forsaking the opinion of other people for what God thinks. Galatians 1:10 is perhaps the most explicit: “Am I now trying to win the approval of human beings, or of God? Or am I trying to please people? If I were still trying to please people, I would not be a servant of Christ.” It is far from an obscure idea: I have personally been audience to many sermons including the theme as well as party to mention of it by individual believers. For God’s people, the effective result is the same as those of other beliefs who hold apathy in high regard, generally: power in immunity from those with the capability to directly express it.</w:t>
+        <w:t xml:space="preserve"> This worship is weaved throughout contemporary American music – in hip-hop and rap, especially – through our television, our cinema, and our politics. I would hypothesize we romanticize it so much largely because we think of it as a true escape from all criticism – a means of immunity from the opinions of other people, which we believe will grant us immense power over them. Even the Christian bible contains </w:t>
+      </w:r>
+      <w:proofErr w:type="gramStart"/>
+      <w:r>
+        <w:t>numerous</w:t>
+      </w:r>
+      <w:proofErr w:type="gramEnd"/>
+      <w:r>
+        <w:t xml:space="preserve"> passages which argue in favor of forsaking the opinion of other people for what God thinks. Galatians 1:10 is perhaps the most explicit: “Am I now trying to win the approval of human beings, or of God? Or am I trying to please people? If I were still trying to please people, I would not be a servant of Christ.” It is far from an obscure idea: I have personally been audience to </w:t>
+      </w:r>
+      <w:proofErr w:type="gramStart"/>
+      <w:r>
+        <w:t>many</w:t>
+      </w:r>
+      <w:proofErr w:type="gramEnd"/>
+      <w:r>
+        <w:t xml:space="preserve"> sermons including the theme as well as party to mention of it by individual believers. For God’s people, the effective result is the same as those of other beliefs who hold apathy in high regard, generally: power in immunity from those with the capability to directly express it.</w:t>
       </w:r>
     </w:p>
     <w:p>
@@ -183,14 +292,34 @@
           <w:i/>
           <w:iCs/>
         </w:rPr>
-        <w:t>Whatever you’re doing, it’s okay</w:t>
-      </w:r>
-      <w:r>
-        <w:t xml:space="preserve">. I have encountered a great many people – mostly men, though there are definitely a number of memorable women – who have at some point expressed to me variations of “I really </w:t>
-      </w:r>
-      <w:r>
-        <w:lastRenderedPageBreak/>
-        <w:t>don’t care what other people think,” with a very special sort of insistence, most often with an implicit suggestion that they believe themselves truly unusually in this regard.</w:t>
+        <w:t xml:space="preserve">Whatever </w:t>
+      </w:r>
+      <w:proofErr w:type="gramStart"/>
+      <w:r>
+        <w:rPr>
+          <w:i/>
+          <w:iCs/>
+        </w:rPr>
+        <w:t>you’re</w:t>
+      </w:r>
+      <w:proofErr w:type="gramEnd"/>
+      <w:r>
+        <w:rPr>
+          <w:i/>
+          <w:iCs/>
+        </w:rPr>
+        <w:t xml:space="preserve"> doing, it’s okay</w:t>
+      </w:r>
+      <w:r>
+        <w:t xml:space="preserve">. I have encountered a great many people – mostly men, though there are definitely a number of memorable women – who have at some point expressed to me variations of “I really don’t care what other people think,” with </w:t>
+      </w:r>
+      <w:proofErr w:type="gramStart"/>
+      <w:r>
+        <w:t>a very special</w:t>
+      </w:r>
+      <w:proofErr w:type="gramEnd"/>
+      <w:r>
+        <w:t xml:space="preserve"> sort of insistence, most often with an implicit suggestion that they believe themselves truly unusually in this regard.</w:t>
       </w:r>
     </w:p>
     <w:p>
@@ -221,7 +350,15 @@
         <w:t xml:space="preserve"> want to attain a state of true apathy</w:t>
       </w:r>
       <w:r>
-        <w:t xml:space="preserve">, trust me. It is extremely unhealthy, miserable, and alienating. I have existed for an excruciatingly long time trapped in a state of being truly unable to care about anything in the face of a great, varying effort to do so. It is very far from the immunity imbued in terms like </w:t>
+        <w:t xml:space="preserve">, trust me. It is extremely unhealthy, miserable, and alienating. I have existed for an excruciatingly long time trapped in a state of being truly unable to care about anything in the face of a great, varying effort to do so. It is </w:t>
+      </w:r>
+      <w:proofErr w:type="gramStart"/>
+      <w:r>
+        <w:t>very far</w:t>
+      </w:r>
+      <w:proofErr w:type="gramEnd"/>
+      <w:r>
+        <w:t xml:space="preserve"> from the immunity imbued in terms like </w:t>
       </w:r>
       <w:r>
         <w:rPr>
@@ -251,7 +388,23 @@
         <w:t>distance</w:t>
       </w:r>
       <w:r>
-        <w:t xml:space="preserve"> from an essential part of life. If I ever was in a mindset of explicitly idealizing life without a care, it was almost too long ago to remember and likely my greatest regret. However I ended up in this state – by nature, nurture, study, habit, regimen, or even coercion – my utter inability to connect with thoughts held by family, friends, colleagues, or parties of all intention regarding my actions, work, or ideas has undebatably crippled me and formed an immense obstacle in the way of much of what I have wished to accomplish in my life.</w:t>
+        <w:t xml:space="preserve"> from an essential part of life. If I ever was in a mindset of explicitly idealizing life without a care, it was </w:t>
+      </w:r>
+      <w:proofErr w:type="gramStart"/>
+      <w:r>
+        <w:t>almost too</w:t>
+      </w:r>
+      <w:proofErr w:type="gramEnd"/>
+      <w:r>
+        <w:t xml:space="preserve"> long ago to remember and likely my greatest regret. </w:t>
+      </w:r>
+      <w:proofErr w:type="gramStart"/>
+      <w:r>
+        <w:t>However</w:t>
+      </w:r>
+      <w:proofErr w:type="gramEnd"/>
+      <w:r>
+        <w:t xml:space="preserve"> I ended up in this state – by nature, nurture, study, habit, regimen, or even coercion – my utter inability to connect with thoughts held by family, friends, colleagues, or parties of all intention regarding my actions, work, or ideas has undebatably crippled me and formed an immense obstacle in the way of much of what I have wished to accomplish in my life.</w:t>
       </w:r>
     </w:p>
     <w:p>
@@ -277,7 +430,6 @@
         <w:rPr>
           <w:noProof/>
         </w:rPr>
-        <w:lastRenderedPageBreak/>
         <w:drawing>
           <wp:anchor distT="0" distB="0" distL="114300" distR="114300" simplePos="0" relativeHeight="251658240" behindDoc="1" locked="0" layoutInCell="1" allowOverlap="1" wp14:anchorId="785619F3" wp14:editId="3F666F21">
             <wp:simplePos x="0" y="0"/>
@@ -355,7 +507,15 @@
         <w:t xml:space="preserve">Citing specific examples of individual human beings who you should and </w:t>
       </w:r>
       <w:r>
-        <w:t xml:space="preserve">should not consider valid role models in some form is perhaps unorthodox </w:t>
+        <w:t xml:space="preserve">should not consider valid role models in some form is </w:t>
+      </w:r>
+      <w:proofErr w:type="gramStart"/>
+      <w:r>
+        <w:t>perhaps unorthodox</w:t>
+      </w:r>
+      <w:proofErr w:type="gramEnd"/>
+      <w:r>
+        <w:t xml:space="preserve"> </w:t>
       </w:r>
       <w:r>
         <w:t xml:space="preserve">or ill-advised in this medium/context, but I wouldn’t know. What I </w:t>
@@ -388,7 +548,15 @@
         <w:t xml:space="preserve">. </w:t>
       </w:r>
       <w:r>
-        <w:t xml:space="preserve">If anything, I would suggest that you keep your thoughts about him to yourself. I don’t think </w:t>
+        <w:t xml:space="preserve">If anything, I would suggest that you keep your thoughts about him to yourself. I </w:t>
+      </w:r>
+      <w:proofErr w:type="gramStart"/>
+      <w:r>
+        <w:t>don’t</w:t>
+      </w:r>
+      <w:proofErr w:type="gramEnd"/>
+      <w:r>
+        <w:t xml:space="preserve"> think </w:t>
       </w:r>
       <w:r>
         <w:t>I would be warranted in suggesting, unqualified, that you be ingenuine about him or any of the other topics addressed in this volume at length in your life.</w:t>
@@ -431,7 +599,15 @@
         <w:t xml:space="preserve">For the sake of clarification, I do not think Elon Musk is an unintelligent man </w:t>
       </w:r>
       <w:r>
-        <w:t>in very many aspects which w</w:t>
+        <w:t xml:space="preserve">in very </w:t>
+      </w:r>
+      <w:proofErr w:type="gramStart"/>
+      <w:r>
+        <w:t>many</w:t>
+      </w:r>
+      <w:proofErr w:type="gramEnd"/>
+      <w:r>
+        <w:t xml:space="preserve"> aspects which w</w:t>
       </w:r>
       <w:r>
         <w:t>hite people</w:t>
@@ -706,6 +882,7 @@
       <w:r>
         <w:t xml:space="preserve"> sub-one </w:t>
       </w:r>
+      <w:proofErr w:type="spellStart"/>
       <w:r>
         <w:rPr>
           <w:i/>
@@ -713,6 +890,7 @@
         </w:rPr>
         <w:t>tonne</w:t>
       </w:r>
+      <w:proofErr w:type="spellEnd"/>
       <w:r>
         <w:t xml:space="preserve"> </w:t>
       </w:r>
@@ -787,11 +965,7 @@
         <w:t xml:space="preserve"> I have never driven one, myself, </w:t>
       </w:r>
       <w:r>
-        <w:t xml:space="preserve">but the automotive media’s critical reception of the </w:t>
-      </w:r>
-      <w:r>
-        <w:lastRenderedPageBreak/>
-        <w:t xml:space="preserve">infantile company’s implementation </w:t>
+        <w:t xml:space="preserve">but the automotive media’s critical reception of the infantile company’s implementation </w:t>
       </w:r>
       <w:r>
         <w:t>of</w:t>
@@ -829,8 +1003,13 @@
       <w:r>
         <w:t xml:space="preserve">I have absolutely no idea how the stock market works, but I implicitly trust Matt Farah’s </w:t>
       </w:r>
-      <w:r>
-        <w:t xml:space="preserve">passionate criticism of Tesla’s </w:t>
+      <w:proofErr w:type="gramStart"/>
+      <w:r>
+        <w:t>passionate</w:t>
+      </w:r>
+      <w:proofErr w:type="gramEnd"/>
+      <w:r>
+        <w:t xml:space="preserve"> criticism of Tesla’s </w:t>
       </w:r>
       <w:r>
         <w:t xml:space="preserve">business plan as he portrayed it: prioritizing pleasing investors over </w:t>
@@ -843,7 +1022,21 @@
         <w:rPr>
           <w:strike/>
         </w:rPr>
-        <w:t>(Or at least that’s where they’ve ended up.)</w:t>
+        <w:t xml:space="preserve">(Or at least </w:t>
+      </w:r>
+      <w:proofErr w:type="gramStart"/>
+      <w:r>
+        <w:rPr>
+          <w:strike/>
+        </w:rPr>
+        <w:t>that’s</w:t>
+      </w:r>
+      <w:proofErr w:type="gramEnd"/>
+      <w:r>
+        <w:rPr>
+          <w:strike/>
+        </w:rPr>
+        <w:t xml:space="preserve"> where they’ve ended up.)</w:t>
       </w:r>
       <w:commentRangeEnd w:id="3"/>
       <w:r>
@@ -880,7 +1073,15 @@
         <w:t xml:space="preserve"> in a fraction of the time it took </w:t>
       </w:r>
       <w:r>
-        <w:t xml:space="preserve">the dinosaurs they were supposed to disrupt </w:t>
+        <w:t xml:space="preserve">the </w:t>
+      </w:r>
+      <w:proofErr w:type="gramStart"/>
+      <w:r>
+        <w:t>dinosaurs</w:t>
+      </w:r>
+      <w:proofErr w:type="gramEnd"/>
+      <w:r>
+        <w:t xml:space="preserve"> they were supposed to disrupt </w:t>
       </w:r>
       <w:r>
         <w:t>to become bailout-soliciting</w:t>
@@ -905,7 +1106,15 @@
     </w:p>
     <w:p>
       <w:r>
-        <w:t xml:space="preserve">I want to be sensitive about this: I realize that Elon has let many of you down acutely in the past few years. I might even go so far as to say he has let </w:t>
+        <w:t xml:space="preserve">I want to be sensitive about this: I realize that Elon has let </w:t>
+      </w:r>
+      <w:proofErr w:type="gramStart"/>
+      <w:r>
+        <w:t>many</w:t>
+      </w:r>
+      <w:proofErr w:type="gramEnd"/>
+      <w:r>
+        <w:t xml:space="preserve"> of you down acutely in the past few years. I might even go so far as to say he has let </w:t>
       </w:r>
       <w:r>
         <w:rPr>
@@ -1128,7 +1337,23 @@
         <w:t xml:space="preserve">, a two-seat sports car, and has since sold just over 1,300. By 2009, the government agreed to loan the company $465 million from an alternative vehicle fund to launch phase two: Challenge the car industry head-on by mass-producing the Tesla Model S, a stylish four-door sedan powered by more than 7,000 lithium-ion batteries. </w:t>
       </w:r>
       <w:r>
-        <w:t>Just one problem: Musk didn’t have a factory. Tesla was outsourcing most of the Roadster manufacturing, assembling the cars one by one in a garage behind its showroom in Menlo Park, California.</w:t>
+        <w:t xml:space="preserve">Just one problem: Musk </w:t>
+      </w:r>
+      <w:proofErr w:type="gramStart"/>
+      <w:r>
+        <w:t>didn’t</w:t>
+      </w:r>
+      <w:proofErr w:type="gramEnd"/>
+      <w:r>
+        <w:t xml:space="preserve"> have a factory. Tesla was outsourcing </w:t>
+      </w:r>
+      <w:proofErr w:type="gramStart"/>
+      <w:r>
+        <w:t>most of</w:t>
+      </w:r>
+      <w:proofErr w:type="gramEnd"/>
+      <w:r>
+        <w:t xml:space="preserve"> the Roadster manufacturing, assembling the cars one by one in a garage behind its showroom in Menlo Park, California.</w:t>
       </w:r>
     </w:p>
     <w:p>
@@ -1165,10 +1390,11 @@
       <w:r>
         <w:t xml:space="preserve"> regarding other particularly lucky idiot </w:t>
       </w:r>
-      <w:r>
-        <w:lastRenderedPageBreak/>
+      <w:proofErr w:type="gramStart"/>
+      <w:r>
         <w:t>bastards</w:t>
       </w:r>
+      <w:proofErr w:type="gramEnd"/>
       <w:r>
         <w:t>,</w:t>
       </w:r>
@@ -1194,7 +1420,15 @@
         <w:t xml:space="preserve">have certainly heard in variations to exhaustion. </w:t>
       </w:r>
       <w:r>
-        <w:t xml:space="preserve">While I cannot reasonably tell you that </w:t>
+        <w:t xml:space="preserve">While I cannot </w:t>
+      </w:r>
+      <w:proofErr w:type="gramStart"/>
+      <w:r>
+        <w:t>reasonably tell</w:t>
+      </w:r>
+      <w:proofErr w:type="gramEnd"/>
+      <w:r>
+        <w:t xml:space="preserve"> you that </w:t>
       </w:r>
       <w:r>
         <w:t xml:space="preserve">empathy is the easier choice, in the moment, </w:t>
@@ -1252,7 +1486,15 @@
         <w:t>If you care about car</w:t>
       </w:r>
       <w:r>
-        <w:t xml:space="preserve">s, celebrating good ideas, </w:t>
+        <w:t xml:space="preserve">s, celebrating </w:t>
+      </w:r>
+      <w:proofErr w:type="gramStart"/>
+      <w:r>
+        <w:t>good ideas</w:t>
+      </w:r>
+      <w:proofErr w:type="gramEnd"/>
+      <w:r>
+        <w:t xml:space="preserve">, </w:t>
       </w:r>
       <w:r>
         <w:t xml:space="preserve">or even fucking </w:t>
@@ -1334,7 +1576,15 @@
         <w:t xml:space="preserve">, arguing that </w:t>
       </w:r>
       <w:r>
-        <w:t xml:space="preserve">we should be very angry about 1) our tax money? Yeah… and 2) </w:t>
+        <w:t xml:space="preserve">we should be </w:t>
+      </w:r>
+      <w:proofErr w:type="gramStart"/>
+      <w:r>
+        <w:t>very angry</w:t>
+      </w:r>
+      <w:proofErr w:type="gramEnd"/>
+      <w:r>
+        <w:t xml:space="preserve"> about 1) our tax money? Yeah… and 2) </w:t>
       </w:r>
       <w:r>
         <w:t xml:space="preserve">all the </w:t>
@@ -1355,7 +1605,15 @@
         <w:t xml:space="preserve"> considering the </w:t>
       </w:r>
       <w:r>
-        <w:t>scale of the shit has already been lost to obscurity/t</w:t>
+        <w:t xml:space="preserve">scale of the </w:t>
+      </w:r>
+      <w:proofErr w:type="gramStart"/>
+      <w:r>
+        <w:t>shit</w:t>
+      </w:r>
+      <w:proofErr w:type="gramEnd"/>
+      <w:r>
+        <w:t xml:space="preserve"> has already been lost to obscurity/t</w:t>
       </w:r>
       <w:r>
         <w:t xml:space="preserve">ime,) has been </w:t>
@@ -1417,7 +1675,6 @@
         <w:pStyle w:val="Heading1"/>
       </w:pPr>
       <w:r>
-        <w:lastRenderedPageBreak/>
         <w:t>The New Sincerity</w:t>
       </w:r>
     </w:p>
@@ -1431,8 +1688,13 @@
       <w:r>
         <w:t xml:space="preserve"> </w:t>
       </w:r>
-      <w:r>
-        <w:t xml:space="preserve">who’ve bridged </w:t>
+      <w:proofErr w:type="gramStart"/>
+      <w:r>
+        <w:t>who’ve</w:t>
+      </w:r>
+      <w:proofErr w:type="gramEnd"/>
+      <w:r>
+        <w:t xml:space="preserve"> bridged </w:t>
       </w:r>
       <w:r>
         <w:t xml:space="preserve">America’s theistic divide with any </w:t>
@@ -1877,7 +2139,15 @@
         <w:footnoteRef/>
       </w:r>
       <w:r>
-        <w:t xml:space="preserve"> By “must,” I mean simply that I see very little point in continuing to read this particular argument if you sincerely disagree with this assumption.</w:t>
+        <w:t xml:space="preserve"> By “must,” I mean simply that I see </w:t>
+      </w:r>
+      <w:proofErr w:type="gramStart"/>
+      <w:r>
+        <w:t>very little</w:t>
+      </w:r>
+      <w:proofErr w:type="gramEnd"/>
+      <w:r>
+        <w:t xml:space="preserve"> point in continuing to read this particular argument if you sincerely disagree with this assumption.</w:t>
       </w:r>
     </w:p>
   </w:footnote>
@@ -3900,12 +4170,6 @@
 </file>
 
 <file path=customXml/item1.xml><?xml version="1.0" encoding="utf-8"?>
-<p:properties xmlns:p="http://schemas.microsoft.com/office/2006/metadata/properties" xmlns:xsi="http://www.w3.org/2001/XMLSchema-instance" xmlns:pc="http://schemas.microsoft.com/office/infopath/2007/PartnerControls">
-  <documentManagement/>
-</p:properties>
-</file>
-
-<file path=customXml/item2.xml><?xml version="1.0" encoding="utf-8"?>
 <?mso-contentType ?>
 <FormTemplates xmlns="http://schemas.microsoft.com/sharepoint/v3/contenttype/forms">
   <Display>DocumentLibraryForm</Display>
@@ -3914,7 +4178,7 @@
 </FormTemplates>
 </file>
 
-<file path=customXml/item3.xml><?xml version="1.0" encoding="utf-8"?>
+<file path=customXml/item2.xml><?xml version="1.0" encoding="utf-8"?>
 <?mso-contentType ?>
 <spe:Receivers xmlns:spe="http://schemas.microsoft.com/sharepoint/events">
   <Receiver>
@@ -3964,7 +4228,7 @@
 </spe:Receivers>
 </file>
 
-<file path=customXml/item4.xml><?xml version="1.0" encoding="utf-8"?>
+<file path=customXml/item3.xml><?xml version="1.0" encoding="utf-8"?>
 <b:Sources xmlns:b="http://schemas.openxmlformats.org/officeDocument/2006/bibliography" xmlns="http://schemas.openxmlformats.org/officeDocument/2006/bibliography" SelectedStyle="\MLASeventhEditionOfficeOnline.xsl" StyleName="MLA" Version="7">
   <b:Source>
     <b:Tag>T1</b:Tag>
@@ -4363,7 +4627,7 @@
 </b:Sources>
 </file>
 
-<file path=customXml/item5.xml><?xml version="1.0" encoding="utf-8"?>
+<file path=customXml/item4.xml><?xml version="1.0" encoding="utf-8"?>
 <ct:contentTypeSchema xmlns:ct="http://schemas.microsoft.com/office/2006/metadata/contentType" xmlns:ma="http://schemas.microsoft.com/office/2006/metadata/properties/metaAttributes" ct:_="" ma:_="" ma:contentTypeName="Document" ma:contentTypeID="0x010100C55DBFC5D0F8C34C867CDF9AA2092878" ma:contentTypeVersion="13" ma:contentTypeDescription="Create a new document." ma:contentTypeScope="" ma:versionID="31b18635c8d7ca76398548c789e21e46">
   <xsd:schema xmlns:xsd="http://www.w3.org/2001/XMLSchema" xmlns:xs="http://www.w3.org/2001/XMLSchema" xmlns:p="http://schemas.microsoft.com/office/2006/metadata/properties" xmlns:ns3="ec1b3083-c898-4e13-85ab-21356d62eab8" xmlns:ns4="f0ea5631-b632-4ace-b94c-2d3dd81fdfd6" targetNamespace="http://schemas.microsoft.com/office/2006/metadata/properties" ma:root="true" ma:fieldsID="e691e808e1d5599ebe03df6a95a1a425" ns3:_="" ns4:_="">
     <xsd:import namespace="ec1b3083-c898-4e13-85ab-21356d62eab8"/>
@@ -4611,24 +4875,13 @@
 </ct:contentTypeSchema>
 </file>
 
-<file path=customXml/itemProps1.xml><?xml version="1.0" encoding="utf-8"?>
-<ds:datastoreItem xmlns:ds="http://schemas.openxmlformats.org/officeDocument/2006/customXml" ds:itemID="{67ED40E1-FE10-4C84-A911-E9799C011280}">
-  <ds:schemaRefs>
-    <ds:schemaRef ds:uri="http://www.w3.org/XML/1998/namespace"/>
-    <ds:schemaRef ds:uri="http://purl.org/dc/dcmitype/"/>
-    <ds:schemaRef ds:uri="http://purl.org/dc/elements/1.1/"/>
-    <ds:schemaRef ds:uri="http://schemas.microsoft.com/office/infopath/2007/PartnerControls"/>
-    <ds:schemaRef ds:uri="f0ea5631-b632-4ace-b94c-2d3dd81fdfd6"/>
-    <ds:schemaRef ds:uri="http://schemas.microsoft.com/office/2006/metadata/properties"/>
-    <ds:schemaRef ds:uri="http://purl.org/dc/terms/"/>
-    <ds:schemaRef ds:uri="http://schemas.microsoft.com/office/2006/documentManagement/types"/>
-    <ds:schemaRef ds:uri="http://schemas.openxmlformats.org/package/2006/metadata/core-properties"/>
-    <ds:schemaRef ds:uri="ec1b3083-c898-4e13-85ab-21356d62eab8"/>
-  </ds:schemaRefs>
-</ds:datastoreItem>
+<file path=customXml/item5.xml><?xml version="1.0" encoding="utf-8"?>
+<p:properties xmlns:p="http://schemas.microsoft.com/office/2006/metadata/properties" xmlns:xsi="http://www.w3.org/2001/XMLSchema-instance" xmlns:pc="http://schemas.microsoft.com/office/infopath/2007/PartnerControls">
+  <documentManagement/>
+</p:properties>
 </file>
 
-<file path=customXml/itemProps2.xml><?xml version="1.0" encoding="utf-8"?>
+<file path=customXml/itemProps1.xml><?xml version="1.0" encoding="utf-8"?>
 <ds:datastoreItem xmlns:ds="http://schemas.openxmlformats.org/officeDocument/2006/customXml" ds:itemID="{A61A4AF2-A7AC-4BF6-B457-965FBB9E8F63}">
   <ds:schemaRefs>
     <ds:schemaRef ds:uri="http://schemas.microsoft.com/sharepoint/v3/contenttype/forms"/>
@@ -4636,7 +4889,7 @@
 </ds:datastoreItem>
 </file>
 
-<file path=customXml/itemProps3.xml><?xml version="1.0" encoding="utf-8"?>
+<file path=customXml/itemProps2.xml><?xml version="1.0" encoding="utf-8"?>
 <ds:datastoreItem xmlns:ds="http://schemas.openxmlformats.org/officeDocument/2006/customXml" ds:itemID="{E895A88A-31C2-413B-84DC-D456BAACB1D4}">
   <ds:schemaRefs>
     <ds:schemaRef ds:uri="http://schemas.microsoft.com/sharepoint/events"/>
@@ -4644,7 +4897,7 @@
 </ds:datastoreItem>
 </file>
 
-<file path=customXml/itemProps4.xml><?xml version="1.0" encoding="utf-8"?>
+<file path=customXml/itemProps3.xml><?xml version="1.0" encoding="utf-8"?>
 <ds:datastoreItem xmlns:ds="http://schemas.openxmlformats.org/officeDocument/2006/customXml" ds:itemID="{D64C6944-9F1F-4F29-BAC3-F7D35D1799FF}">
   <ds:schemaRefs>
     <ds:schemaRef ds:uri="http://schemas.openxmlformats.org/officeDocument/2006/bibliography"/>
@@ -4653,7 +4906,7 @@
 </ds:datastoreItem>
 </file>
 
-<file path=customXml/itemProps5.xml><?xml version="1.0" encoding="utf-8"?>
+<file path=customXml/itemProps4.xml><?xml version="1.0" encoding="utf-8"?>
 <ds:datastoreItem xmlns:ds="http://schemas.openxmlformats.org/officeDocument/2006/customXml" ds:itemID="{EFD11DD3-BC82-4B10-837C-8A5E457C7B76}">
   <ds:schemaRefs>
     <ds:schemaRef ds:uri="http://schemas.microsoft.com/office/2006/metadata/contentType"/>
@@ -4670,4 +4923,13 @@
     <ds:schemaRef ds:uri="http://schemas.microsoft.com/internal/obd"/>
   </ds:schemaRefs>
 </ds:datastoreItem>
+</file>
+
+<file path=customXml/itemProps5.xml><?xml version="1.0" encoding="utf-8"?>
+<ds:datastoreItem xmlns:ds="http://schemas.openxmlformats.org/officeDocument/2006/customXml" ds:itemID="{67ED40E1-FE10-4C84-A911-E9799C011280}">
+  <ds:schemaRefs>
+    <ds:schemaRef ds:uri="http://schemas.microsoft.com/office/2006/metadata/properties"/>
+    <ds:schemaRef ds:uri="http://schemas.microsoft.com/office/infopath/2007/PartnerControls"/>
+  </ds:schemaRefs>
+</ds:datastoreItem>
 </file>
</xml_diff>